<commit_message>
Minor fixes on conditional statements more exercises
</commit_message>
<xml_diff>
--- a/Courses/Software-Sciences/Module-1-OOP/03.3-Conditional-Statements-More-Exercises/03.3-Conditional-Statements-More-Exercises.docx
+++ b/Courses/Software-Sciences/Module-1-OOP/03.3-Conditional-Statements-More-Exercises/03.3-Conditional-Statements-More-Exercises.docx
@@ -2436,7 +2436,7 @@
     <w:tbl>
       <w:tblPr>
         <w:tblStyle w:val="TableGrid"/>
-        <w:tblW w:w="8365" w:type="dxa"/>
+        <w:tblW w:w="8837" w:type="dxa"/>
         <w:tblCellMar>
           <w:top w:w="85" w:type="dxa"/>
           <w:left w:w="142" w:type="dxa"/>
@@ -2446,22 +2446,22 @@
         <w:tblLook w:val="04A0" w:firstRow="1" w:lastRow="0" w:firstColumn="1" w:lastColumn="0" w:noHBand="0" w:noVBand="1"/>
       </w:tblPr>
       <w:tblGrid>
-        <w:gridCol w:w="1165"/>
-        <w:gridCol w:w="1260"/>
-        <w:gridCol w:w="540"/>
-        <w:gridCol w:w="1175"/>
-        <w:gridCol w:w="1255"/>
-        <w:gridCol w:w="545"/>
-        <w:gridCol w:w="1165"/>
-        <w:gridCol w:w="1260"/>
+        <w:gridCol w:w="1231"/>
+        <w:gridCol w:w="1331"/>
+        <w:gridCol w:w="570"/>
+        <w:gridCol w:w="1242"/>
+        <w:gridCol w:w="1326"/>
+        <w:gridCol w:w="575"/>
+        <w:gridCol w:w="1231"/>
+        <w:gridCol w:w="1331"/>
       </w:tblGrid>
       <w:tr>
         <w:trPr>
-          <w:trHeight w:val="280"/>
+          <w:trHeight w:val="352"/>
         </w:trPr>
         <w:tc>
           <w:tcPr>
-            <w:tcW w:w="1165" w:type="dxa"/>
+            <w:tcW w:w="1231" w:type="dxa"/>
             <w:shd w:val="clear" w:color="auto" w:fill="D9D9D9" w:themeFill="background1" w:themeFillShade="D9"/>
             <w:vAlign w:val="center"/>
           </w:tcPr>
@@ -2484,7 +2484,7 @@
         </w:tc>
         <w:tc>
           <w:tcPr>
-            <w:tcW w:w="1260" w:type="dxa"/>
+            <w:tcW w:w="1331" w:type="dxa"/>
             <w:shd w:val="clear" w:color="auto" w:fill="D9D9D9" w:themeFill="background1" w:themeFillShade="D9"/>
             <w:vAlign w:val="center"/>
           </w:tcPr>
@@ -2507,7 +2507,7 @@
         </w:tc>
         <w:tc>
           <w:tcPr>
-            <w:tcW w:w="540" w:type="dxa"/>
+            <w:tcW w:w="570" w:type="dxa"/>
             <w:vMerge w:val="restart"/>
             <w:tcBorders>
               <w:top w:val="nil"/>
@@ -2527,7 +2527,7 @@
         </w:tc>
         <w:tc>
           <w:tcPr>
-            <w:tcW w:w="1175" w:type="dxa"/>
+            <w:tcW w:w="1242" w:type="dxa"/>
             <w:shd w:val="clear" w:color="auto" w:fill="D9D9D9" w:themeFill="background1" w:themeFillShade="D9"/>
             <w:vAlign w:val="center"/>
           </w:tcPr>
@@ -2550,7 +2550,7 @@
         </w:tc>
         <w:tc>
           <w:tcPr>
-            <w:tcW w:w="1255" w:type="dxa"/>
+            <w:tcW w:w="1326" w:type="dxa"/>
             <w:shd w:val="clear" w:color="auto" w:fill="D9D9D9" w:themeFill="background1" w:themeFillShade="D9"/>
             <w:vAlign w:val="center"/>
           </w:tcPr>
@@ -2573,7 +2573,7 @@
         </w:tc>
         <w:tc>
           <w:tcPr>
-            <w:tcW w:w="545" w:type="dxa"/>
+            <w:tcW w:w="575" w:type="dxa"/>
             <w:vMerge w:val="restart"/>
             <w:tcBorders>
               <w:top w:val="nil"/>
@@ -2599,7 +2599,7 @@
         </w:tc>
         <w:tc>
           <w:tcPr>
-            <w:tcW w:w="1165" w:type="dxa"/>
+            <w:tcW w:w="1231" w:type="dxa"/>
             <w:shd w:val="clear" w:color="auto" w:fill="D9D9D9" w:themeFill="background1" w:themeFillShade="D9"/>
             <w:vAlign w:val="center"/>
           </w:tcPr>
@@ -2622,7 +2622,7 @@
         </w:tc>
         <w:tc>
           <w:tcPr>
-            <w:tcW w:w="1260" w:type="dxa"/>
+            <w:tcW w:w="1331" w:type="dxa"/>
             <w:shd w:val="clear" w:color="auto" w:fill="D9D9D9" w:themeFill="background1" w:themeFillShade="D9"/>
             <w:vAlign w:val="center"/>
           </w:tcPr>
@@ -2646,11 +2646,11 @@
       </w:tr>
       <w:tr>
         <w:trPr>
-          <w:trHeight w:val="533"/>
+          <w:trHeight w:val="671"/>
         </w:trPr>
         <w:tc>
           <w:tcPr>
-            <w:tcW w:w="1165" w:type="dxa"/>
+            <w:tcW w:w="1231" w:type="dxa"/>
           </w:tcPr>
           <w:p>
             <w:pPr>
@@ -2688,7 +2688,7 @@
         </w:tc>
         <w:tc>
           <w:tcPr>
-            <w:tcW w:w="1260" w:type="dxa"/>
+            <w:tcW w:w="1331" w:type="dxa"/>
             <w:vAlign w:val="center"/>
           </w:tcPr>
           <w:p>
@@ -2711,7 +2711,7 @@
         </w:tc>
         <w:tc>
           <w:tcPr>
-            <w:tcW w:w="540" w:type="dxa"/>
+            <w:tcW w:w="570" w:type="dxa"/>
             <w:vMerge/>
             <w:tcBorders>
               <w:bottom w:val="nil"/>
@@ -2730,7 +2730,7 @@
         </w:tc>
         <w:tc>
           <w:tcPr>
-            <w:tcW w:w="1175" w:type="dxa"/>
+            <w:tcW w:w="1242" w:type="dxa"/>
           </w:tcPr>
           <w:p>
             <w:pPr>
@@ -2768,7 +2768,7 @@
         </w:tc>
         <w:tc>
           <w:tcPr>
-            <w:tcW w:w="1255" w:type="dxa"/>
+            <w:tcW w:w="1326" w:type="dxa"/>
             <w:vAlign w:val="center"/>
           </w:tcPr>
           <w:p>
@@ -2791,7 +2791,7 @@
         </w:tc>
         <w:tc>
           <w:tcPr>
-            <w:tcW w:w="545" w:type="dxa"/>
+            <w:tcW w:w="575" w:type="dxa"/>
             <w:vMerge/>
             <w:tcBorders>
               <w:bottom w:val="nil"/>
@@ -2810,7 +2810,7 @@
         </w:tc>
         <w:tc>
           <w:tcPr>
-            <w:tcW w:w="1165" w:type="dxa"/>
+            <w:tcW w:w="1231" w:type="dxa"/>
           </w:tcPr>
           <w:p>
             <w:pPr>
@@ -2848,7 +2848,7 @@
         </w:tc>
         <w:tc>
           <w:tcPr>
-            <w:tcW w:w="1260" w:type="dxa"/>
+            <w:tcW w:w="1331" w:type="dxa"/>
             <w:vAlign w:val="center"/>
           </w:tcPr>
           <w:p>
@@ -3153,7 +3153,7 @@
     <w:tbl>
       <w:tblPr>
         <w:tblStyle w:val="TableGrid"/>
-        <w:tblW w:w="10393" w:type="dxa"/>
+        <w:tblW w:w="10496" w:type="dxa"/>
         <w:tblInd w:w="-57" w:type="dxa"/>
         <w:tblLayout w:type="fixed"/>
         <w:tblCellMar>
@@ -3165,28 +3165,28 @@
         <w:tblLook w:val="04A0" w:firstRow="1" w:lastRow="0" w:firstColumn="1" w:lastColumn="0" w:noHBand="0" w:noVBand="1"/>
       </w:tblPr>
       <w:tblGrid>
-        <w:gridCol w:w="810"/>
-        <w:gridCol w:w="929"/>
-        <w:gridCol w:w="396"/>
-        <w:gridCol w:w="810"/>
-        <w:gridCol w:w="929"/>
-        <w:gridCol w:w="396"/>
-        <w:gridCol w:w="810"/>
-        <w:gridCol w:w="929"/>
-        <w:gridCol w:w="396"/>
-        <w:gridCol w:w="810"/>
-        <w:gridCol w:w="986"/>
-        <w:gridCol w:w="396"/>
-        <w:gridCol w:w="810"/>
-        <w:gridCol w:w="986"/>
+        <w:gridCol w:w="818"/>
+        <w:gridCol w:w="938"/>
+        <w:gridCol w:w="400"/>
+        <w:gridCol w:w="818"/>
+        <w:gridCol w:w="938"/>
+        <w:gridCol w:w="400"/>
+        <w:gridCol w:w="818"/>
+        <w:gridCol w:w="938"/>
+        <w:gridCol w:w="400"/>
+        <w:gridCol w:w="818"/>
+        <w:gridCol w:w="996"/>
+        <w:gridCol w:w="400"/>
+        <w:gridCol w:w="818"/>
+        <w:gridCol w:w="996"/>
       </w:tblGrid>
       <w:tr>
         <w:trPr>
-          <w:trHeight w:val="336"/>
+          <w:trHeight w:val="394"/>
         </w:trPr>
         <w:tc>
           <w:tcPr>
-            <w:tcW w:w="810" w:type="dxa"/>
+            <w:tcW w:w="818" w:type="dxa"/>
             <w:shd w:val="clear" w:color="auto" w:fill="D9D9D9" w:themeFill="background1" w:themeFillShade="D9"/>
             <w:vAlign w:val="center"/>
           </w:tcPr>
@@ -3209,7 +3209,7 @@
         </w:tc>
         <w:tc>
           <w:tcPr>
-            <w:tcW w:w="929" w:type="dxa"/>
+            <w:tcW w:w="938" w:type="dxa"/>
             <w:shd w:val="clear" w:color="auto" w:fill="D9D9D9" w:themeFill="background1" w:themeFillShade="D9"/>
             <w:vAlign w:val="center"/>
           </w:tcPr>
@@ -3232,7 +3232,7 @@
         </w:tc>
         <w:tc>
           <w:tcPr>
-            <w:tcW w:w="396" w:type="dxa"/>
+            <w:tcW w:w="400" w:type="dxa"/>
             <w:vMerge w:val="restart"/>
             <w:tcBorders>
               <w:top w:val="nil"/>
@@ -3252,7 +3252,7 @@
         </w:tc>
         <w:tc>
           <w:tcPr>
-            <w:tcW w:w="810" w:type="dxa"/>
+            <w:tcW w:w="818" w:type="dxa"/>
             <w:shd w:val="clear" w:color="auto" w:fill="D9D9D9" w:themeFill="background1" w:themeFillShade="D9"/>
             <w:vAlign w:val="center"/>
           </w:tcPr>
@@ -3275,7 +3275,7 @@
         </w:tc>
         <w:tc>
           <w:tcPr>
-            <w:tcW w:w="929" w:type="dxa"/>
+            <w:tcW w:w="938" w:type="dxa"/>
             <w:shd w:val="clear" w:color="auto" w:fill="D9D9D9" w:themeFill="background1" w:themeFillShade="D9"/>
             <w:vAlign w:val="center"/>
           </w:tcPr>
@@ -3298,7 +3298,7 @@
         </w:tc>
         <w:tc>
           <w:tcPr>
-            <w:tcW w:w="396" w:type="dxa"/>
+            <w:tcW w:w="400" w:type="dxa"/>
             <w:vMerge w:val="restart"/>
             <w:tcBorders>
               <w:top w:val="nil"/>
@@ -3318,7 +3318,7 @@
         </w:tc>
         <w:tc>
           <w:tcPr>
-            <w:tcW w:w="810" w:type="dxa"/>
+            <w:tcW w:w="818" w:type="dxa"/>
             <w:shd w:val="clear" w:color="auto" w:fill="D9D9D9" w:themeFill="background1" w:themeFillShade="D9"/>
             <w:vAlign w:val="center"/>
           </w:tcPr>
@@ -3341,7 +3341,7 @@
         </w:tc>
         <w:tc>
           <w:tcPr>
-            <w:tcW w:w="929" w:type="dxa"/>
+            <w:tcW w:w="938" w:type="dxa"/>
             <w:shd w:val="clear" w:color="auto" w:fill="D9D9D9" w:themeFill="background1" w:themeFillShade="D9"/>
             <w:vAlign w:val="center"/>
           </w:tcPr>
@@ -3364,7 +3364,7 @@
         </w:tc>
         <w:tc>
           <w:tcPr>
-            <w:tcW w:w="396" w:type="dxa"/>
+            <w:tcW w:w="400" w:type="dxa"/>
             <w:vMerge w:val="restart"/>
             <w:tcBorders>
               <w:top w:val="nil"/>
@@ -3384,7 +3384,7 @@
         </w:tc>
         <w:tc>
           <w:tcPr>
-            <w:tcW w:w="810" w:type="dxa"/>
+            <w:tcW w:w="818" w:type="dxa"/>
             <w:shd w:val="clear" w:color="auto" w:fill="D9D9D9" w:themeFill="background1" w:themeFillShade="D9"/>
             <w:vAlign w:val="center"/>
           </w:tcPr>
@@ -3407,7 +3407,7 @@
         </w:tc>
         <w:tc>
           <w:tcPr>
-            <w:tcW w:w="986" w:type="dxa"/>
+            <w:tcW w:w="996" w:type="dxa"/>
             <w:shd w:val="clear" w:color="auto" w:fill="D9D9D9" w:themeFill="background1" w:themeFillShade="D9"/>
             <w:vAlign w:val="center"/>
           </w:tcPr>
@@ -3430,7 +3430,7 @@
         </w:tc>
         <w:tc>
           <w:tcPr>
-            <w:tcW w:w="396" w:type="dxa"/>
+            <w:tcW w:w="400" w:type="dxa"/>
             <w:vMerge w:val="restart"/>
             <w:tcBorders>
               <w:top w:val="nil"/>
@@ -3450,7 +3450,7 @@
         </w:tc>
         <w:tc>
           <w:tcPr>
-            <w:tcW w:w="810" w:type="dxa"/>
+            <w:tcW w:w="818" w:type="dxa"/>
             <w:shd w:val="clear" w:color="auto" w:fill="D9D9D9" w:themeFill="background1" w:themeFillShade="D9"/>
             <w:vAlign w:val="center"/>
           </w:tcPr>
@@ -3473,7 +3473,7 @@
         </w:tc>
         <w:tc>
           <w:tcPr>
-            <w:tcW w:w="986" w:type="dxa"/>
+            <w:tcW w:w="996" w:type="dxa"/>
             <w:shd w:val="clear" w:color="auto" w:fill="D9D9D9" w:themeFill="background1" w:themeFillShade="D9"/>
             <w:vAlign w:val="center"/>
           </w:tcPr>
@@ -3497,11 +3497,11 @@
       </w:tr>
       <w:tr>
         <w:trPr>
-          <w:trHeight w:val="336"/>
+          <w:trHeight w:val="394"/>
         </w:trPr>
         <w:tc>
           <w:tcPr>
-            <w:tcW w:w="810" w:type="dxa"/>
+            <w:tcW w:w="818" w:type="dxa"/>
           </w:tcPr>
           <w:p>
             <w:pPr>
@@ -3539,7 +3539,7 @@
         </w:tc>
         <w:tc>
           <w:tcPr>
-            <w:tcW w:w="929" w:type="dxa"/>
+            <w:tcW w:w="938" w:type="dxa"/>
           </w:tcPr>
           <w:p>
             <w:pPr>
@@ -3560,7 +3560,7 @@
         </w:tc>
         <w:tc>
           <w:tcPr>
-            <w:tcW w:w="396" w:type="dxa"/>
+            <w:tcW w:w="400" w:type="dxa"/>
             <w:vMerge/>
             <w:tcBorders>
               <w:bottom w:val="nil"/>
@@ -3579,7 +3579,7 @@
         </w:tc>
         <w:tc>
           <w:tcPr>
-            <w:tcW w:w="810" w:type="dxa"/>
+            <w:tcW w:w="818" w:type="dxa"/>
           </w:tcPr>
           <w:p>
             <w:pPr>
@@ -3617,7 +3617,7 @@
         </w:tc>
         <w:tc>
           <w:tcPr>
-            <w:tcW w:w="929" w:type="dxa"/>
+            <w:tcW w:w="938" w:type="dxa"/>
           </w:tcPr>
           <w:p>
             <w:pPr>
@@ -3638,7 +3638,7 @@
         </w:tc>
         <w:tc>
           <w:tcPr>
-            <w:tcW w:w="396" w:type="dxa"/>
+            <w:tcW w:w="400" w:type="dxa"/>
             <w:vMerge/>
             <w:tcBorders>
               <w:bottom w:val="nil"/>
@@ -3657,7 +3657,7 @@
         </w:tc>
         <w:tc>
           <w:tcPr>
-            <w:tcW w:w="810" w:type="dxa"/>
+            <w:tcW w:w="818" w:type="dxa"/>
           </w:tcPr>
           <w:p>
             <w:pPr>
@@ -3695,7 +3695,7 @@
         </w:tc>
         <w:tc>
           <w:tcPr>
-            <w:tcW w:w="929" w:type="dxa"/>
+            <w:tcW w:w="938" w:type="dxa"/>
           </w:tcPr>
           <w:p>
             <w:pPr>
@@ -3716,7 +3716,7 @@
         </w:tc>
         <w:tc>
           <w:tcPr>
-            <w:tcW w:w="396" w:type="dxa"/>
+            <w:tcW w:w="400" w:type="dxa"/>
             <w:vMerge/>
             <w:tcBorders>
               <w:bottom w:val="nil"/>
@@ -3735,7 +3735,7 @@
         </w:tc>
         <w:tc>
           <w:tcPr>
-            <w:tcW w:w="810" w:type="dxa"/>
+            <w:tcW w:w="818" w:type="dxa"/>
           </w:tcPr>
           <w:p>
             <w:pPr>
@@ -3773,7 +3773,7 @@
         </w:tc>
         <w:tc>
           <w:tcPr>
-            <w:tcW w:w="986" w:type="dxa"/>
+            <w:tcW w:w="996" w:type="dxa"/>
           </w:tcPr>
           <w:p>
             <w:pPr>
@@ -3794,7 +3794,7 @@
         </w:tc>
         <w:tc>
           <w:tcPr>
-            <w:tcW w:w="396" w:type="dxa"/>
+            <w:tcW w:w="400" w:type="dxa"/>
             <w:vMerge/>
             <w:tcBorders>
               <w:bottom w:val="nil"/>
@@ -3813,7 +3813,7 @@
         </w:tc>
         <w:tc>
           <w:tcPr>
-            <w:tcW w:w="810" w:type="dxa"/>
+            <w:tcW w:w="818" w:type="dxa"/>
           </w:tcPr>
           <w:p>
             <w:pPr>
@@ -3851,7 +3851,7 @@
         </w:tc>
         <w:tc>
           <w:tcPr>
-            <w:tcW w:w="986" w:type="dxa"/>
+            <w:tcW w:w="996" w:type="dxa"/>
           </w:tcPr>
           <w:p>
             <w:pPr>
@@ -4329,14 +4329,12 @@
       <w:r>
         <w:t>"</w:t>
       </w:r>
-      <w:proofErr w:type="spellStart"/>
       <w:r>
         <w:rPr>
           <w:rStyle w:val="CodeChar"/>
         </w:rPr>
         <w:t>labelHour</w:t>
       </w:r>
-      <w:proofErr w:type="spellEnd"/>
       <w:r>
         <w:t xml:space="preserve">" </w:t>
       </w:r>
@@ -4364,14 +4362,12 @@
       <w:r>
         <w:t>"</w:t>
       </w:r>
-      <w:proofErr w:type="spellStart"/>
       <w:r>
         <w:rPr>
           <w:rStyle w:val="CodeChar"/>
         </w:rPr>
         <w:t>labelMinute</w:t>
       </w:r>
-      <w:proofErr w:type="spellEnd"/>
       <w:r>
         <w:t xml:space="preserve">" </w:t>
       </w:r>
@@ -4434,14 +4430,12 @@
       <w:r>
         <w:t>"</w:t>
       </w:r>
-      <w:proofErr w:type="spellStart"/>
       <w:r>
         <w:rPr>
           <w:rStyle w:val="CodeChar"/>
         </w:rPr>
         <w:t>numericUpDownHour</w:t>
       </w:r>
-      <w:proofErr w:type="spellEnd"/>
       <w:r>
         <w:t xml:space="preserve">" </w:t>
       </w:r>
@@ -4488,14 +4482,12 @@
       <w:r>
         <w:t>"</w:t>
       </w:r>
-      <w:proofErr w:type="spellStart"/>
       <w:r>
         <w:rPr>
           <w:rStyle w:val="CodeChar"/>
         </w:rPr>
         <w:t>numericUpDownMinute</w:t>
       </w:r>
-      <w:proofErr w:type="spellEnd"/>
       <w:r>
         <w:t xml:space="preserve">" </w:t>
       </w:r>
@@ -4709,14 +4701,12 @@
       <w:r>
         <w:t>"</w:t>
       </w:r>
-      <w:proofErr w:type="spellStart"/>
       <w:r>
         <w:rPr>
           <w:rStyle w:val="CodeChar"/>
         </w:rPr>
         <w:t>textBoxResult</w:t>
       </w:r>
-      <w:proofErr w:type="spellEnd"/>
       <w:r>
         <w:rPr>
           <w:lang w:val="bg-BG"/>
@@ -5058,15 +5048,7 @@
         <w:t xml:space="preserve"> "</w:t>
       </w:r>
       <w:r>
-        <w:t xml:space="preserve">Add 15 </w:t>
-      </w:r>
-      <w:proofErr w:type="gramStart"/>
-      <w:r>
-        <w:t>minutes</w:t>
-      </w:r>
-      <w:proofErr w:type="gramEnd"/>
-      <w:r>
-        <w:t>"</w:t>
+        <w:t>Add 15 minutes"</w:t>
       </w:r>
     </w:p>
     <w:p>
@@ -5166,7 +5148,6 @@
         </w:rPr>
         <w:t xml:space="preserve">на бутона </w:t>
       </w:r>
-      <w:proofErr w:type="spellStart"/>
       <w:r>
         <w:rPr>
           <w:rFonts w:ascii="Consolas" w:hAnsi="Consolas" w:cs="Consolas"/>
@@ -5175,7 +5156,6 @@
         </w:rPr>
         <w:t>buttonCalculate</w:t>
       </w:r>
-      <w:proofErr w:type="spellEnd"/>
       <w:r>
         <w:rPr>
           <w:b/>
@@ -6678,7 +6658,7 @@
     <w:tbl>
       <w:tblPr>
         <w:tblStyle w:val="TableGrid"/>
-        <w:tblW w:w="10440" w:type="dxa"/>
+        <w:tblW w:w="10505" w:type="dxa"/>
         <w:tblLayout w:type="fixed"/>
         <w:tblCellMar>
           <w:top w:w="85" w:type="dxa"/>
@@ -6689,14 +6669,17 @@
         <w:tblLook w:val="04A0" w:firstRow="1" w:lastRow="0" w:firstColumn="1" w:lastColumn="0" w:noHBand="0" w:noVBand="1"/>
       </w:tblPr>
       <w:tblGrid>
-        <w:gridCol w:w="986"/>
-        <w:gridCol w:w="3419"/>
-        <w:gridCol w:w="6035"/>
+        <w:gridCol w:w="992"/>
+        <w:gridCol w:w="3440"/>
+        <w:gridCol w:w="6073"/>
       </w:tblGrid>
       <w:tr>
+        <w:trPr>
+          <w:trHeight w:val="334"/>
+        </w:trPr>
         <w:tc>
           <w:tcPr>
-            <w:tcW w:w="986" w:type="dxa"/>
+            <w:tcW w:w="992" w:type="dxa"/>
             <w:tcBorders>
               <w:top w:val="single" w:sz="4" w:space="0" w:color="auto"/>
               <w:left w:val="single" w:sz="4" w:space="0" w:color="auto"/>
@@ -6729,7 +6712,7 @@
         </w:tc>
         <w:tc>
           <w:tcPr>
-            <w:tcW w:w="3419" w:type="dxa"/>
+            <w:tcW w:w="3440" w:type="dxa"/>
             <w:tcBorders>
               <w:top w:val="single" w:sz="4" w:space="0" w:color="auto"/>
               <w:left w:val="single" w:sz="4" w:space="0" w:color="auto"/>
@@ -6760,7 +6743,7 @@
         </w:tc>
         <w:tc>
           <w:tcPr>
-            <w:tcW w:w="6035" w:type="dxa"/>
+            <w:tcW w:w="6073" w:type="dxa"/>
             <w:tcBorders>
               <w:top w:val="single" w:sz="4" w:space="0" w:color="auto"/>
               <w:left w:val="single" w:sz="4" w:space="0" w:color="auto"/>
@@ -6792,11 +6775,11 @@
       </w:tr>
       <w:tr>
         <w:trPr>
-          <w:trHeight w:val="406"/>
+          <w:trHeight w:val="425"/>
         </w:trPr>
         <w:tc>
           <w:tcPr>
-            <w:tcW w:w="986" w:type="dxa"/>
+            <w:tcW w:w="992" w:type="dxa"/>
             <w:tcBorders>
               <w:top w:val="single" w:sz="4" w:space="0" w:color="auto"/>
               <w:left w:val="single" w:sz="4" w:space="0" w:color="auto"/>
@@ -6904,7 +6887,7 @@
         </w:tc>
         <w:tc>
           <w:tcPr>
-            <w:tcW w:w="3419" w:type="dxa"/>
+            <w:tcW w:w="3440" w:type="dxa"/>
             <w:tcBorders>
               <w:top w:val="single" w:sz="4" w:space="0" w:color="auto"/>
               <w:left w:val="single" w:sz="4" w:space="0" w:color="auto"/>
@@ -6932,7 +6915,7 @@
         </w:tc>
         <w:tc>
           <w:tcPr>
-            <w:tcW w:w="6035" w:type="dxa"/>
+            <w:tcW w:w="6073" w:type="dxa"/>
             <w:tcBorders>
               <w:top w:val="single" w:sz="4" w:space="0" w:color="auto"/>
               <w:left w:val="single" w:sz="4" w:space="0" w:color="auto"/>
@@ -7403,9 +7386,12 @@
         </w:tc>
       </w:tr>
       <w:tr>
+        <w:trPr>
+          <w:trHeight w:val="334"/>
+        </w:trPr>
         <w:tc>
           <w:tcPr>
-            <w:tcW w:w="986" w:type="dxa"/>
+            <w:tcW w:w="992" w:type="dxa"/>
             <w:tcBorders>
               <w:top w:val="single" w:sz="4" w:space="0" w:color="auto"/>
               <w:left w:val="single" w:sz="4" w:space="0" w:color="auto"/>
@@ -7436,7 +7422,7 @@
         </w:tc>
         <w:tc>
           <w:tcPr>
-            <w:tcW w:w="3419" w:type="dxa"/>
+            <w:tcW w:w="3440" w:type="dxa"/>
             <w:tcBorders>
               <w:top w:val="single" w:sz="4" w:space="0" w:color="auto"/>
               <w:left w:val="single" w:sz="4" w:space="0" w:color="auto"/>
@@ -7467,7 +7453,7 @@
         </w:tc>
         <w:tc>
           <w:tcPr>
-            <w:tcW w:w="6035" w:type="dxa"/>
+            <w:tcW w:w="6073" w:type="dxa"/>
             <w:tcBorders>
               <w:top w:val="single" w:sz="4" w:space="0" w:color="auto"/>
               <w:left w:val="single" w:sz="4" w:space="0" w:color="auto"/>
@@ -7499,11 +7485,11 @@
       </w:tr>
       <w:tr>
         <w:trPr>
-          <w:trHeight w:val="406"/>
+          <w:trHeight w:val="425"/>
         </w:trPr>
         <w:tc>
           <w:tcPr>
-            <w:tcW w:w="986" w:type="dxa"/>
+            <w:tcW w:w="992" w:type="dxa"/>
             <w:tcBorders>
               <w:top w:val="single" w:sz="4" w:space="0" w:color="auto"/>
               <w:left w:val="single" w:sz="4" w:space="0" w:color="auto"/>
@@ -7611,7 +7597,7 @@
         </w:tc>
         <w:tc>
           <w:tcPr>
-            <w:tcW w:w="3419" w:type="dxa"/>
+            <w:tcW w:w="3440" w:type="dxa"/>
             <w:tcBorders>
               <w:top w:val="single" w:sz="4" w:space="0" w:color="auto"/>
               <w:left w:val="single" w:sz="4" w:space="0" w:color="auto"/>
@@ -7639,7 +7625,7 @@
         </w:tc>
         <w:tc>
           <w:tcPr>
-            <w:tcW w:w="6035" w:type="dxa"/>
+            <w:tcW w:w="6073" w:type="dxa"/>
             <w:tcBorders>
               <w:top w:val="single" w:sz="4" w:space="0" w:color="auto"/>
               <w:left w:val="single" w:sz="4" w:space="0" w:color="auto"/>
@@ -8200,7 +8186,7 @@
     <w:tbl>
       <w:tblPr>
         <w:tblStyle w:val="TableGrid"/>
-        <w:tblW w:w="0" w:type="auto"/>
+        <w:tblW w:w="7155" w:type="dxa"/>
         <w:tblInd w:w="37" w:type="dxa"/>
         <w:tblCellMar>
           <w:top w:w="85" w:type="dxa"/>
@@ -8211,19 +8197,22 @@
         <w:tblLook w:val="04A0" w:firstRow="1" w:lastRow="0" w:firstColumn="1" w:lastColumn="0" w:noHBand="0" w:noVBand="1"/>
       </w:tblPr>
       <w:tblGrid>
-        <w:gridCol w:w="896"/>
-        <w:gridCol w:w="1010"/>
-        <w:gridCol w:w="454"/>
-        <w:gridCol w:w="755"/>
-        <w:gridCol w:w="1252"/>
-        <w:gridCol w:w="404"/>
-        <w:gridCol w:w="775"/>
-        <w:gridCol w:w="1252"/>
+        <w:gridCol w:w="943"/>
+        <w:gridCol w:w="1063"/>
+        <w:gridCol w:w="478"/>
+        <w:gridCol w:w="794"/>
+        <w:gridCol w:w="1318"/>
+        <w:gridCol w:w="425"/>
+        <w:gridCol w:w="816"/>
+        <w:gridCol w:w="1318"/>
       </w:tblGrid>
       <w:tr>
+        <w:trPr>
+          <w:trHeight w:val="368"/>
+        </w:trPr>
         <w:tc>
           <w:tcPr>
-            <w:tcW w:w="896" w:type="dxa"/>
+            <w:tcW w:w="943" w:type="dxa"/>
             <w:tcBorders>
               <w:top w:val="single" w:sz="4" w:space="0" w:color="auto"/>
               <w:left w:val="single" w:sz="4" w:space="0" w:color="auto"/>
@@ -8255,7 +8244,7 @@
         </w:tc>
         <w:tc>
           <w:tcPr>
-            <w:tcW w:w="896" w:type="dxa"/>
+            <w:tcW w:w="1063" w:type="dxa"/>
             <w:tcBorders>
               <w:top w:val="single" w:sz="4" w:space="0" w:color="auto"/>
               <w:left w:val="single" w:sz="4" w:space="0" w:color="auto"/>
@@ -8287,7 +8276,7 @@
         </w:tc>
         <w:tc>
           <w:tcPr>
-            <w:tcW w:w="454" w:type="dxa"/>
+            <w:tcW w:w="478" w:type="dxa"/>
             <w:vMerge w:val="restart"/>
             <w:tcBorders>
               <w:top w:val="nil"/>
@@ -8309,7 +8298,7 @@
         </w:tc>
         <w:tc>
           <w:tcPr>
-            <w:tcW w:w="736" w:type="dxa"/>
+            <w:tcW w:w="794" w:type="dxa"/>
             <w:tcBorders>
               <w:top w:val="single" w:sz="4" w:space="0" w:color="auto"/>
               <w:left w:val="single" w:sz="4" w:space="0" w:color="auto"/>
@@ -8341,7 +8330,7 @@
         </w:tc>
         <w:tc>
           <w:tcPr>
-            <w:tcW w:w="1138" w:type="dxa"/>
+            <w:tcW w:w="1318" w:type="dxa"/>
             <w:tcBorders>
               <w:top w:val="single" w:sz="4" w:space="0" w:color="auto"/>
               <w:left w:val="single" w:sz="4" w:space="0" w:color="auto"/>
@@ -8373,7 +8362,7 @@
         </w:tc>
         <w:tc>
           <w:tcPr>
-            <w:tcW w:w="404" w:type="dxa"/>
+            <w:tcW w:w="425" w:type="dxa"/>
             <w:vMerge w:val="restart"/>
             <w:tcBorders>
               <w:top w:val="nil"/>
@@ -8395,7 +8384,7 @@
         </w:tc>
         <w:tc>
           <w:tcPr>
-            <w:tcW w:w="775" w:type="dxa"/>
+            <w:tcW w:w="816" w:type="dxa"/>
             <w:tcBorders>
               <w:top w:val="single" w:sz="4" w:space="0" w:color="auto"/>
               <w:left w:val="single" w:sz="4" w:space="0" w:color="auto"/>
@@ -8427,7 +8416,7 @@
         </w:tc>
         <w:tc>
           <w:tcPr>
-            <w:tcW w:w="896" w:type="dxa"/>
+            <w:tcW w:w="1318" w:type="dxa"/>
             <w:tcBorders>
               <w:top w:val="single" w:sz="4" w:space="0" w:color="auto"/>
               <w:left w:val="single" w:sz="4" w:space="0" w:color="auto"/>
@@ -8459,9 +8448,12 @@
         </w:tc>
       </w:tr>
       <w:tr>
+        <w:trPr>
+          <w:trHeight w:val="337"/>
+        </w:trPr>
         <w:tc>
           <w:tcPr>
-            <w:tcW w:w="896" w:type="dxa"/>
+            <w:tcW w:w="943" w:type="dxa"/>
             <w:tcBorders>
               <w:top w:val="single" w:sz="4" w:space="0" w:color="auto"/>
               <w:left w:val="single" w:sz="4" w:space="0" w:color="auto"/>
@@ -8489,7 +8481,7 @@
         </w:tc>
         <w:tc>
           <w:tcPr>
-            <w:tcW w:w="896" w:type="dxa"/>
+            <w:tcW w:w="1063" w:type="dxa"/>
             <w:tcBorders>
               <w:top w:val="single" w:sz="4" w:space="0" w:color="auto"/>
               <w:left w:val="single" w:sz="4" w:space="0" w:color="auto"/>
@@ -8540,7 +8532,7 @@
         </w:tc>
         <w:tc>
           <w:tcPr>
-            <w:tcW w:w="736" w:type="dxa"/>
+            <w:tcW w:w="794" w:type="dxa"/>
             <w:tcBorders>
               <w:top w:val="single" w:sz="4" w:space="0" w:color="auto"/>
               <w:left w:val="single" w:sz="4" w:space="0" w:color="auto"/>
@@ -8568,7 +8560,7 @@
         </w:tc>
         <w:tc>
           <w:tcPr>
-            <w:tcW w:w="1138" w:type="dxa"/>
+            <w:tcW w:w="1318" w:type="dxa"/>
             <w:tcBorders>
               <w:top w:val="single" w:sz="4" w:space="0" w:color="auto"/>
               <w:left w:val="single" w:sz="4" w:space="0" w:color="auto"/>
@@ -8619,7 +8611,7 @@
         </w:tc>
         <w:tc>
           <w:tcPr>
-            <w:tcW w:w="775" w:type="dxa"/>
+            <w:tcW w:w="816" w:type="dxa"/>
             <w:tcBorders>
               <w:top w:val="single" w:sz="4" w:space="0" w:color="auto"/>
               <w:left w:val="single" w:sz="4" w:space="0" w:color="auto"/>
@@ -8647,7 +8639,7 @@
         </w:tc>
         <w:tc>
           <w:tcPr>
-            <w:tcW w:w="896" w:type="dxa"/>
+            <w:tcW w:w="1318" w:type="dxa"/>
             <w:tcBorders>
               <w:top w:val="single" w:sz="4" w:space="0" w:color="auto"/>
               <w:left w:val="single" w:sz="4" w:space="0" w:color="auto"/>
@@ -15765,7 +15757,7 @@
     <w:tbl>
       <w:tblPr>
         <w:tblStyle w:val="TableGrid"/>
-        <w:tblW w:w="9102" w:type="dxa"/>
+        <w:tblW w:w="9419" w:type="dxa"/>
         <w:tblInd w:w="23" w:type="dxa"/>
         <w:tblCellMar>
           <w:top w:w="85" w:type="dxa"/>
@@ -15776,19 +15768,22 @@
         <w:tblLook w:val="04A0" w:firstRow="1" w:lastRow="0" w:firstColumn="1" w:lastColumn="0" w:noHBand="0" w:noVBand="1"/>
       </w:tblPr>
       <w:tblGrid>
-        <w:gridCol w:w="1253"/>
-        <w:gridCol w:w="1599"/>
-        <w:gridCol w:w="325"/>
-        <w:gridCol w:w="1010"/>
-        <w:gridCol w:w="1600"/>
-        <w:gridCol w:w="325"/>
-        <w:gridCol w:w="1259"/>
-        <w:gridCol w:w="1731"/>
+        <w:gridCol w:w="1297"/>
+        <w:gridCol w:w="1655"/>
+        <w:gridCol w:w="336"/>
+        <w:gridCol w:w="1045"/>
+        <w:gridCol w:w="1656"/>
+        <w:gridCol w:w="336"/>
+        <w:gridCol w:w="1303"/>
+        <w:gridCol w:w="1791"/>
       </w:tblGrid>
       <w:tr>
+        <w:trPr>
+          <w:trHeight w:val="353"/>
+        </w:trPr>
         <w:tc>
           <w:tcPr>
-            <w:tcW w:w="1236" w:type="dxa"/>
+            <w:tcW w:w="1297" w:type="dxa"/>
             <w:shd w:val="clear" w:color="auto" w:fill="D9D9D9" w:themeFill="background1" w:themeFillShade="D9"/>
             <w:vAlign w:val="center"/>
           </w:tcPr>
@@ -15811,7 +15806,7 @@
         </w:tc>
         <w:tc>
           <w:tcPr>
-            <w:tcW w:w="1608" w:type="dxa"/>
+            <w:tcW w:w="1655" w:type="dxa"/>
             <w:shd w:val="clear" w:color="auto" w:fill="D9D9D9" w:themeFill="background1" w:themeFillShade="D9"/>
             <w:vAlign w:val="center"/>
           </w:tcPr>
@@ -15834,7 +15829,7 @@
         </w:tc>
         <w:tc>
           <w:tcPr>
-            <w:tcW w:w="326" w:type="dxa"/>
+            <w:tcW w:w="336" w:type="dxa"/>
             <w:vMerge w:val="restart"/>
             <w:tcBorders>
               <w:top w:val="nil"/>
@@ -15854,7 +15849,7 @@
         </w:tc>
         <w:tc>
           <w:tcPr>
-            <w:tcW w:w="995" w:type="dxa"/>
+            <w:tcW w:w="1045" w:type="dxa"/>
             <w:shd w:val="clear" w:color="auto" w:fill="D9D9D9" w:themeFill="background1" w:themeFillShade="D9"/>
             <w:vAlign w:val="center"/>
           </w:tcPr>
@@ -15877,7 +15872,7 @@
         </w:tc>
         <w:tc>
           <w:tcPr>
-            <w:tcW w:w="1609" w:type="dxa"/>
+            <w:tcW w:w="1656" w:type="dxa"/>
             <w:shd w:val="clear" w:color="auto" w:fill="D9D9D9" w:themeFill="background1" w:themeFillShade="D9"/>
             <w:vAlign w:val="center"/>
           </w:tcPr>
@@ -15900,7 +15895,7 @@
         </w:tc>
         <w:tc>
           <w:tcPr>
-            <w:tcW w:w="326" w:type="dxa"/>
+            <w:tcW w:w="336" w:type="dxa"/>
             <w:vMerge w:val="restart"/>
             <w:tcBorders>
               <w:top w:val="nil"/>
@@ -15920,7 +15915,7 @@
         </w:tc>
         <w:tc>
           <w:tcPr>
-            <w:tcW w:w="1259" w:type="dxa"/>
+            <w:tcW w:w="1303" w:type="dxa"/>
             <w:shd w:val="clear" w:color="auto" w:fill="D9D9D9" w:themeFill="background1" w:themeFillShade="D9"/>
             <w:vAlign w:val="center"/>
           </w:tcPr>
@@ -15943,7 +15938,7 @@
         </w:tc>
         <w:tc>
           <w:tcPr>
-            <w:tcW w:w="1743" w:type="dxa"/>
+            <w:tcW w:w="1791" w:type="dxa"/>
             <w:shd w:val="clear" w:color="auto" w:fill="D9D9D9" w:themeFill="background1" w:themeFillShade="D9"/>
             <w:vAlign w:val="center"/>
           </w:tcPr>
@@ -15966,9 +15961,12 @@
         </w:tc>
       </w:tr>
       <w:tr>
+        <w:trPr>
+          <w:trHeight w:val="942"/>
+        </w:trPr>
         <w:tc>
           <w:tcPr>
-            <w:tcW w:w="1236" w:type="dxa"/>
+            <w:tcW w:w="1297" w:type="dxa"/>
             <w:vAlign w:val="center"/>
           </w:tcPr>
           <w:p>
@@ -16024,7 +16022,7 @@
         </w:tc>
         <w:tc>
           <w:tcPr>
-            <w:tcW w:w="1608" w:type="dxa"/>
+            <w:tcW w:w="1655" w:type="dxa"/>
           </w:tcPr>
           <w:p>
             <w:pPr>
@@ -16045,7 +16043,7 @@
         </w:tc>
         <w:tc>
           <w:tcPr>
-            <w:tcW w:w="326" w:type="dxa"/>
+            <w:tcW w:w="336" w:type="dxa"/>
             <w:vMerge/>
             <w:tcBorders>
               <w:bottom w:val="nil"/>
@@ -16064,7 +16062,7 @@
         </w:tc>
         <w:tc>
           <w:tcPr>
-            <w:tcW w:w="995" w:type="dxa"/>
+            <w:tcW w:w="1045" w:type="dxa"/>
             <w:vAlign w:val="center"/>
           </w:tcPr>
           <w:p>
@@ -16120,7 +16118,7 @@
         </w:tc>
         <w:tc>
           <w:tcPr>
-            <w:tcW w:w="1609" w:type="dxa"/>
+            <w:tcW w:w="1656" w:type="dxa"/>
           </w:tcPr>
           <w:p>
             <w:pPr>
@@ -16141,7 +16139,7 @@
         </w:tc>
         <w:tc>
           <w:tcPr>
-            <w:tcW w:w="326" w:type="dxa"/>
+            <w:tcW w:w="336" w:type="dxa"/>
             <w:vMerge/>
             <w:tcBorders>
               <w:bottom w:val="nil"/>
@@ -16160,7 +16158,7 @@
         </w:tc>
         <w:tc>
           <w:tcPr>
-            <w:tcW w:w="1259" w:type="dxa"/>
+            <w:tcW w:w="1303" w:type="dxa"/>
             <w:vAlign w:val="center"/>
           </w:tcPr>
           <w:p>
@@ -16216,7 +16214,7 @@
         </w:tc>
         <w:tc>
           <w:tcPr>
-            <w:tcW w:w="1743" w:type="dxa"/>
+            <w:tcW w:w="1791" w:type="dxa"/>
           </w:tcPr>
           <w:p>
             <w:pPr>
@@ -17298,7 +17296,7 @@
     <w:tbl>
       <w:tblPr>
         <w:tblStyle w:val="TableGrid"/>
-        <w:tblW w:w="10080" w:type="dxa"/>
+        <w:tblW w:w="10359" w:type="dxa"/>
         <w:tblCellMar>
           <w:top w:w="85" w:type="dxa"/>
           <w:left w:w="142" w:type="dxa"/>
@@ -17308,18 +17306,18 @@
         <w:tblLook w:val="04A0" w:firstRow="1" w:lastRow="0" w:firstColumn="1" w:lastColumn="0" w:noHBand="0" w:noVBand="1"/>
       </w:tblPr>
       <w:tblGrid>
-        <w:gridCol w:w="1373"/>
-        <w:gridCol w:w="4242"/>
-        <w:gridCol w:w="1131"/>
-        <w:gridCol w:w="3334"/>
+        <w:gridCol w:w="1411"/>
+        <w:gridCol w:w="4359"/>
+        <w:gridCol w:w="1162"/>
+        <w:gridCol w:w="3427"/>
       </w:tblGrid>
       <w:tr>
         <w:trPr>
-          <w:trHeight w:val="311"/>
+          <w:trHeight w:val="327"/>
         </w:trPr>
         <w:tc>
           <w:tcPr>
-            <w:tcW w:w="1259" w:type="dxa"/>
+            <w:tcW w:w="1411" w:type="dxa"/>
             <w:tcBorders>
               <w:top w:val="single" w:sz="4" w:space="0" w:color="auto"/>
               <w:left w:val="single" w:sz="4" w:space="0" w:color="auto"/>
@@ -17350,7 +17348,7 @@
         </w:tc>
         <w:tc>
           <w:tcPr>
-            <w:tcW w:w="4365" w:type="dxa"/>
+            <w:tcW w:w="4359" w:type="dxa"/>
             <w:tcBorders>
               <w:top w:val="single" w:sz="4" w:space="0" w:color="auto"/>
               <w:left w:val="single" w:sz="4" w:space="0" w:color="auto"/>
@@ -17381,7 +17379,7 @@
         </w:tc>
         <w:tc>
           <w:tcPr>
-            <w:tcW w:w="4456" w:type="dxa"/>
+            <w:tcW w:w="4589" w:type="dxa"/>
             <w:gridSpan w:val="2"/>
             <w:tcBorders>
               <w:top w:val="single" w:sz="4" w:space="0" w:color="auto"/>
@@ -17414,11 +17412,11 @@
       </w:tr>
       <w:tr>
         <w:trPr>
-          <w:trHeight w:val="707"/>
+          <w:trHeight w:val="745"/>
         </w:trPr>
         <w:tc>
           <w:tcPr>
-            <w:tcW w:w="1259" w:type="dxa"/>
+            <w:tcW w:w="1411" w:type="dxa"/>
             <w:tcBorders>
               <w:top w:val="single" w:sz="4" w:space="0" w:color="auto"/>
               <w:left w:val="single" w:sz="4" w:space="0" w:color="auto"/>
@@ -17465,7 +17463,7 @@
         </w:tc>
         <w:tc>
           <w:tcPr>
-            <w:tcW w:w="4365" w:type="dxa"/>
+            <w:tcW w:w="4359" w:type="dxa"/>
             <w:tcBorders>
               <w:top w:val="single" w:sz="4" w:space="0" w:color="auto"/>
               <w:left w:val="single" w:sz="4" w:space="0" w:color="auto"/>
@@ -17493,7 +17491,7 @@
         </w:tc>
         <w:tc>
           <w:tcPr>
-            <w:tcW w:w="4456" w:type="dxa"/>
+            <w:tcW w:w="4589" w:type="dxa"/>
             <w:gridSpan w:val="2"/>
             <w:tcBorders>
               <w:top w:val="single" w:sz="4" w:space="0" w:color="auto"/>
@@ -17549,11 +17547,11 @@
       </w:tr>
       <w:tr>
         <w:trPr>
-          <w:trHeight w:val="275"/>
+          <w:trHeight w:val="289"/>
         </w:trPr>
         <w:tc>
           <w:tcPr>
-            <w:tcW w:w="1259" w:type="dxa"/>
+            <w:tcW w:w="1411" w:type="dxa"/>
             <w:tcBorders>
               <w:top w:val="single" w:sz="4" w:space="0" w:color="auto"/>
               <w:left w:val="single" w:sz="4" w:space="0" w:color="auto"/>
@@ -17584,7 +17582,7 @@
         </w:tc>
         <w:tc>
           <w:tcPr>
-            <w:tcW w:w="4365" w:type="dxa"/>
+            <w:tcW w:w="4359" w:type="dxa"/>
             <w:tcBorders>
               <w:top w:val="single" w:sz="4" w:space="0" w:color="auto"/>
               <w:left w:val="single" w:sz="4" w:space="0" w:color="auto"/>
@@ -17615,7 +17613,7 @@
         </w:tc>
         <w:tc>
           <w:tcPr>
-            <w:tcW w:w="1039" w:type="dxa"/>
+            <w:tcW w:w="1162" w:type="dxa"/>
             <w:tcBorders>
               <w:top w:val="single" w:sz="4" w:space="0" w:color="auto"/>
               <w:left w:val="single" w:sz="4" w:space="0" w:color="auto"/>
@@ -17646,7 +17644,7 @@
         </w:tc>
         <w:tc>
           <w:tcPr>
-            <w:tcW w:w="3417" w:type="dxa"/>
+            <w:tcW w:w="3426" w:type="dxa"/>
             <w:tcBorders>
               <w:top w:val="single" w:sz="4" w:space="0" w:color="auto"/>
               <w:left w:val="single" w:sz="4" w:space="0" w:color="auto"/>
@@ -17678,11 +17676,11 @@
       </w:tr>
       <w:tr>
         <w:trPr>
-          <w:trHeight w:val="689"/>
+          <w:trHeight w:val="726"/>
         </w:trPr>
         <w:tc>
           <w:tcPr>
-            <w:tcW w:w="1259" w:type="dxa"/>
+            <w:tcW w:w="1411" w:type="dxa"/>
             <w:tcBorders>
               <w:top w:val="single" w:sz="4" w:space="0" w:color="auto"/>
               <w:left w:val="single" w:sz="4" w:space="0" w:color="auto"/>
@@ -17726,7 +17724,7 @@
         </w:tc>
         <w:tc>
           <w:tcPr>
-            <w:tcW w:w="4365" w:type="dxa"/>
+            <w:tcW w:w="4359" w:type="dxa"/>
             <w:tcBorders>
               <w:top w:val="single" w:sz="4" w:space="0" w:color="auto"/>
               <w:left w:val="single" w:sz="4" w:space="0" w:color="auto"/>
@@ -17754,7 +17752,7 @@
         </w:tc>
         <w:tc>
           <w:tcPr>
-            <w:tcW w:w="1039" w:type="dxa"/>
+            <w:tcW w:w="1162" w:type="dxa"/>
             <w:tcBorders>
               <w:top w:val="single" w:sz="4" w:space="0" w:color="auto"/>
               <w:left w:val="single" w:sz="4" w:space="0" w:color="auto"/>
@@ -17798,7 +17796,7 @@
         </w:tc>
         <w:tc>
           <w:tcPr>
-            <w:tcW w:w="3417" w:type="dxa"/>
+            <w:tcW w:w="3426" w:type="dxa"/>
             <w:tcBorders>
               <w:top w:val="single" w:sz="4" w:space="0" w:color="auto"/>
               <w:left w:val="single" w:sz="4" w:space="0" w:color="auto"/>
@@ -19087,28 +19085,28 @@
     <w:tbl>
       <w:tblPr>
         <w:tblStyle w:val="TableGrid"/>
-        <w:tblW w:w="10120" w:type="dxa"/>
+        <w:tblW w:w="10659" w:type="dxa"/>
         <w:tblLayout w:type="fixed"/>
         <w:tblCellMar>
-          <w:top w:w="85" w:type="dxa"/>
-          <w:left w:w="142" w:type="dxa"/>
-          <w:bottom w:w="85" w:type="dxa"/>
-          <w:right w:w="142" w:type="dxa"/>
+          <w:top w:w="57" w:type="dxa"/>
+          <w:left w:w="85" w:type="dxa"/>
+          <w:bottom w:w="57" w:type="dxa"/>
+          <w:right w:w="85" w:type="dxa"/>
         </w:tblCellMar>
         <w:tblLook w:val="04A0" w:firstRow="1" w:lastRow="0" w:firstColumn="1" w:lastColumn="0" w:noHBand="0" w:noVBand="1"/>
       </w:tblPr>
       <w:tblGrid>
-        <w:gridCol w:w="1049"/>
-        <w:gridCol w:w="5154"/>
-        <w:gridCol w:w="3917"/>
+        <w:gridCol w:w="1104"/>
+        <w:gridCol w:w="5429"/>
+        <w:gridCol w:w="4126"/>
       </w:tblGrid>
       <w:tr>
         <w:trPr>
-          <w:trHeight w:val="174"/>
+          <w:trHeight w:val="252"/>
         </w:trPr>
         <w:tc>
           <w:tcPr>
-            <w:tcW w:w="1049" w:type="dxa"/>
+            <w:tcW w:w="1104" w:type="dxa"/>
             <w:tcBorders>
               <w:top w:val="single" w:sz="4" w:space="0" w:color="auto"/>
               <w:left w:val="single" w:sz="4" w:space="0" w:color="auto"/>
@@ -19140,7 +19138,7 @@
         </w:tc>
         <w:tc>
           <w:tcPr>
-            <w:tcW w:w="5154" w:type="dxa"/>
+            <w:tcW w:w="5429" w:type="dxa"/>
             <w:tcBorders>
               <w:top w:val="single" w:sz="4" w:space="0" w:color="auto"/>
               <w:left w:val="single" w:sz="4" w:space="0" w:color="auto"/>
@@ -19172,7 +19170,7 @@
         </w:tc>
         <w:tc>
           <w:tcPr>
-            <w:tcW w:w="3917" w:type="dxa"/>
+            <w:tcW w:w="4126" w:type="dxa"/>
             <w:tcBorders>
               <w:top w:val="single" w:sz="4" w:space="0" w:color="auto"/>
               <w:left w:val="single" w:sz="4" w:space="0" w:color="auto"/>
@@ -19206,11 +19204,11 @@
       </w:tr>
       <w:tr>
         <w:trPr>
-          <w:trHeight w:val="1131"/>
+          <w:trHeight w:val="1658"/>
         </w:trPr>
         <w:tc>
           <w:tcPr>
-            <w:tcW w:w="1049" w:type="dxa"/>
+            <w:tcW w:w="1104" w:type="dxa"/>
             <w:tcBorders>
               <w:top w:val="single" w:sz="4" w:space="0" w:color="auto"/>
               <w:left w:val="single" w:sz="4" w:space="0" w:color="auto"/>
@@ -19272,7 +19270,7 @@
         </w:tc>
         <w:tc>
           <w:tcPr>
-            <w:tcW w:w="5154" w:type="dxa"/>
+            <w:tcW w:w="5429" w:type="dxa"/>
             <w:tcBorders>
               <w:top w:val="single" w:sz="4" w:space="0" w:color="auto"/>
               <w:left w:val="single" w:sz="4" w:space="0" w:color="auto"/>
@@ -19304,7 +19302,7 @@
         </w:tc>
         <w:tc>
           <w:tcPr>
-            <w:tcW w:w="3917" w:type="dxa"/>
+            <w:tcW w:w="4126" w:type="dxa"/>
             <w:tcBorders>
               <w:top w:val="single" w:sz="4" w:space="0" w:color="auto"/>
               <w:left w:val="single" w:sz="4" w:space="0" w:color="auto"/>
@@ -19408,11 +19406,11 @@
       </w:tr>
       <w:tr>
         <w:trPr>
-          <w:trHeight w:val="148"/>
+          <w:trHeight w:val="214"/>
         </w:trPr>
         <w:tc>
           <w:tcPr>
-            <w:tcW w:w="1049" w:type="dxa"/>
+            <w:tcW w:w="1104" w:type="dxa"/>
             <w:tcBorders>
               <w:top w:val="single" w:sz="4" w:space="0" w:color="auto"/>
               <w:left w:val="single" w:sz="4" w:space="0" w:color="auto"/>
@@ -19474,7 +19472,7 @@
         </w:tc>
         <w:tc>
           <w:tcPr>
-            <w:tcW w:w="5154" w:type="dxa"/>
+            <w:tcW w:w="5429" w:type="dxa"/>
             <w:tcBorders>
               <w:top w:val="single" w:sz="4" w:space="0" w:color="auto"/>
               <w:left w:val="single" w:sz="4" w:space="0" w:color="auto"/>
@@ -19506,7 +19504,7 @@
         </w:tc>
         <w:tc>
           <w:tcPr>
-            <w:tcW w:w="3917" w:type="dxa"/>
+            <w:tcW w:w="4126" w:type="dxa"/>
             <w:tcBorders>
               <w:top w:val="single" w:sz="4" w:space="0" w:color="auto"/>
               <w:left w:val="single" w:sz="4" w:space="0" w:color="auto"/>
@@ -20807,29 +20805,29 @@
     <w:tbl>
       <w:tblPr>
         <w:tblStyle w:val="TableGrid"/>
-        <w:tblW w:w="10942" w:type="dxa"/>
+        <w:tblW w:w="10995" w:type="dxa"/>
         <w:tblInd w:w="-57" w:type="dxa"/>
         <w:tblLayout w:type="fixed"/>
         <w:tblCellMar>
-          <w:top w:w="85" w:type="dxa"/>
-          <w:left w:w="142" w:type="dxa"/>
-          <w:bottom w:w="85" w:type="dxa"/>
-          <w:right w:w="142" w:type="dxa"/>
+          <w:top w:w="57" w:type="dxa"/>
+          <w:left w:w="85" w:type="dxa"/>
+          <w:bottom w:w="57" w:type="dxa"/>
+          <w:right w:w="85" w:type="dxa"/>
         </w:tblCellMar>
         <w:tblLook w:val="04A0" w:firstRow="1" w:lastRow="0" w:firstColumn="1" w:lastColumn="0" w:noHBand="0" w:noVBand="1"/>
       </w:tblPr>
       <w:tblGrid>
-        <w:gridCol w:w="1045"/>
-        <w:gridCol w:w="3260"/>
-        <w:gridCol w:w="6637"/>
+        <w:gridCol w:w="1050"/>
+        <w:gridCol w:w="3276"/>
+        <w:gridCol w:w="6669"/>
       </w:tblGrid>
       <w:tr>
         <w:trPr>
-          <w:trHeight w:val="376"/>
+          <w:trHeight w:val="402"/>
         </w:trPr>
         <w:tc>
           <w:tcPr>
-            <w:tcW w:w="1045" w:type="dxa"/>
+            <w:tcW w:w="1050" w:type="dxa"/>
             <w:shd w:val="clear" w:color="auto" w:fill="D9D9D9"/>
             <w:vAlign w:val="center"/>
           </w:tcPr>
@@ -20862,7 +20860,7 @@
         </w:tc>
         <w:tc>
           <w:tcPr>
-            <w:tcW w:w="3260" w:type="dxa"/>
+            <w:tcW w:w="3276" w:type="dxa"/>
             <w:shd w:val="clear" w:color="auto" w:fill="D9D9D9"/>
             <w:vAlign w:val="center"/>
           </w:tcPr>
@@ -20895,7 +20893,7 @@
         </w:tc>
         <w:tc>
           <w:tcPr>
-            <w:tcW w:w="6637" w:type="dxa"/>
+            <w:tcW w:w="6669" w:type="dxa"/>
             <w:shd w:val="clear" w:color="auto" w:fill="D9D9D9"/>
             <w:vAlign w:val="center"/>
           </w:tcPr>
@@ -20921,11 +20919,11 @@
       </w:tr>
       <w:tr>
         <w:trPr>
-          <w:trHeight w:val="1453"/>
+          <w:trHeight w:val="1554"/>
         </w:trPr>
         <w:tc>
           <w:tcPr>
-            <w:tcW w:w="1045" w:type="dxa"/>
+            <w:tcW w:w="1050" w:type="dxa"/>
           </w:tcPr>
           <w:p>
             <w:pPr>
@@ -20946,7 +20944,7 @@
         </w:tc>
         <w:tc>
           <w:tcPr>
-            <w:tcW w:w="3260" w:type="dxa"/>
+            <w:tcW w:w="3276" w:type="dxa"/>
           </w:tcPr>
           <w:p>
             <w:pPr>
@@ -20988,7 +20986,7 @@
         </w:tc>
         <w:tc>
           <w:tcPr>
-            <w:tcW w:w="6637" w:type="dxa"/>
+            <w:tcW w:w="6669" w:type="dxa"/>
           </w:tcPr>
           <w:p>
             <w:pPr>
@@ -21117,11 +21115,11 @@
       </w:tr>
       <w:tr>
         <w:trPr>
-          <w:trHeight w:val="147"/>
+          <w:trHeight w:val="157"/>
         </w:trPr>
         <w:tc>
           <w:tcPr>
-            <w:tcW w:w="1045" w:type="dxa"/>
+            <w:tcW w:w="1050" w:type="dxa"/>
           </w:tcPr>
           <w:p>
             <w:pPr>
@@ -21145,7 +21143,7 @@
         </w:tc>
         <w:tc>
           <w:tcPr>
-            <w:tcW w:w="3260" w:type="dxa"/>
+            <w:tcW w:w="3276" w:type="dxa"/>
           </w:tcPr>
           <w:p>
             <w:pPr>
@@ -21188,7 +21186,7 @@
         </w:tc>
         <w:tc>
           <w:tcPr>
-            <w:tcW w:w="6637" w:type="dxa"/>
+            <w:tcW w:w="6669" w:type="dxa"/>
           </w:tcPr>
           <w:p>
             <w:pPr>
@@ -23700,14 +23698,12 @@
             <w:r>
               <w:t>. /</w:t>
             </w:r>
-            <w:proofErr w:type="spellStart"/>
             <w:r>
               <w:rPr>
                 <w:lang w:val="bg-BG"/>
               </w:rPr>
               <w:t>бр</w:t>
             </w:r>
-            <w:proofErr w:type="spellEnd"/>
             <w:r>
               <w:t>.</w:t>
             </w:r>
@@ -23734,14 +23730,12 @@
             <w:r>
               <w:t>. /</w:t>
             </w:r>
-            <w:proofErr w:type="spellStart"/>
             <w:r>
               <w:rPr>
                 <w:lang w:val="bg-BG"/>
               </w:rPr>
               <w:t>бр</w:t>
             </w:r>
-            <w:proofErr w:type="spellEnd"/>
             <w:r>
               <w:t>.</w:t>
             </w:r>
@@ -23768,14 +23762,12 @@
             <w:r>
               <w:t>. /</w:t>
             </w:r>
-            <w:proofErr w:type="spellStart"/>
             <w:r>
               <w:rPr>
                 <w:lang w:val="bg-BG"/>
               </w:rPr>
               <w:t>бр</w:t>
             </w:r>
-            <w:proofErr w:type="spellEnd"/>
             <w:r>
               <w:t>.</w:t>
             </w:r>
@@ -23826,14 +23818,12 @@
             <w:r>
               <w:t>. /</w:t>
             </w:r>
-            <w:proofErr w:type="spellStart"/>
             <w:r>
               <w:rPr>
                 <w:lang w:val="bg-BG"/>
               </w:rPr>
               <w:t>бр</w:t>
             </w:r>
-            <w:proofErr w:type="spellEnd"/>
             <w:r>
               <w:t>.</w:t>
             </w:r>
@@ -23860,14 +23850,12 @@
             <w:r>
               <w:t>. /</w:t>
             </w:r>
-            <w:proofErr w:type="spellStart"/>
             <w:r>
               <w:rPr>
                 <w:lang w:val="bg-BG"/>
               </w:rPr>
               <w:t>бр</w:t>
             </w:r>
-            <w:proofErr w:type="spellEnd"/>
             <w:r>
               <w:t>.</w:t>
             </w:r>
@@ -23894,14 +23882,12 @@
             <w:r>
               <w:t>. /</w:t>
             </w:r>
-            <w:proofErr w:type="spellStart"/>
             <w:r>
               <w:rPr>
                 <w:lang w:val="bg-BG"/>
               </w:rPr>
               <w:t>бр</w:t>
             </w:r>
-            <w:proofErr w:type="spellEnd"/>
             <w:r>
               <w:t>.</w:t>
             </w:r>
@@ -23952,14 +23938,12 @@
             <w:r>
               <w:t>. /</w:t>
             </w:r>
-            <w:proofErr w:type="spellStart"/>
             <w:r>
               <w:rPr>
                 <w:lang w:val="bg-BG"/>
               </w:rPr>
               <w:t>бр</w:t>
             </w:r>
-            <w:proofErr w:type="spellEnd"/>
             <w:r>
               <w:t>.</w:t>
             </w:r>
@@ -23986,14 +23970,12 @@
             <w:r>
               <w:t>. /</w:t>
             </w:r>
-            <w:proofErr w:type="spellStart"/>
             <w:r>
               <w:rPr>
                 <w:lang w:val="bg-BG"/>
               </w:rPr>
               <w:t>бр</w:t>
             </w:r>
-            <w:proofErr w:type="spellEnd"/>
             <w:r>
               <w:t>.</w:t>
             </w:r>
@@ -24020,14 +24002,12 @@
             <w:r>
               <w:t>. /</w:t>
             </w:r>
-            <w:proofErr w:type="spellStart"/>
             <w:r>
               <w:rPr>
                 <w:lang w:val="bg-BG"/>
               </w:rPr>
               <w:t>бр</w:t>
             </w:r>
-            <w:proofErr w:type="spellEnd"/>
             <w:r>
               <w:t>.</w:t>
             </w:r>
@@ -24347,7 +24327,6 @@
         <w:rPr>
           <w:lang w:val="bg-BG"/>
         </w:rPr>
-        <w:lastRenderedPageBreak/>
         <w:t>Вход</w:t>
       </w:r>
     </w:p>
@@ -24785,6 +24764,7 @@
         <w:pStyle w:val="Heading3"/>
       </w:pPr>
       <w:r>
+        <w:lastRenderedPageBreak/>
         <w:t>Изход</w:t>
       </w:r>
     </w:p>
@@ -26570,7 +26550,6 @@
         <w:rPr>
           <w:lang w:val="bg-BG"/>
         </w:rPr>
-        <w:lastRenderedPageBreak/>
         <w:t>Вход</w:t>
       </w:r>
     </w:p>
@@ -26853,6 +26832,7 @@
         <w:rPr>
           <w:lang w:val="bg-BG"/>
         </w:rPr>
+        <w:lastRenderedPageBreak/>
         <w:t>Изход</w:t>
       </w:r>
     </w:p>
@@ -29055,7 +29035,6 @@
         <w:rPr>
           <w:lang w:val="bg-BG"/>
         </w:rPr>
-        <w:lastRenderedPageBreak/>
         <w:t>Вход</w:t>
       </w:r>
     </w:p>
@@ -29316,6 +29295,7 @@
           <w:b/>
           <w:lang w:val="bg-BG"/>
         </w:rPr>
+        <w:lastRenderedPageBreak/>
         <w:t>Първи ред</w:t>
       </w:r>
       <w:r>
@@ -31051,7 +31031,6 @@
         <w:pStyle w:val="Heading3"/>
       </w:pPr>
       <w:r>
-        <w:lastRenderedPageBreak/>
         <w:t>Изход</w:t>
       </w:r>
     </w:p>
@@ -31384,6 +31363,7 @@
         <w:pStyle w:val="Heading3"/>
       </w:pPr>
       <w:r>
+        <w:lastRenderedPageBreak/>
         <w:t>Пример</w:t>
       </w:r>
       <w:r>
@@ -32398,17 +32378,18 @@
         <w:tblLook w:val="04A0" w:firstRow="1" w:lastRow="0" w:firstColumn="1" w:lastColumn="0" w:noHBand="0" w:noVBand="1"/>
       </w:tblPr>
       <w:tblGrid>
-        <w:gridCol w:w="3091"/>
-        <w:gridCol w:w="3373"/>
-        <w:gridCol w:w="3141"/>
+        <w:gridCol w:w="3108"/>
+        <w:gridCol w:w="3391"/>
+        <w:gridCol w:w="3158"/>
       </w:tblGrid>
       <w:tr>
         <w:trPr>
+          <w:trHeight w:val="372"/>
           <w:jc w:val="center"/>
         </w:trPr>
         <w:tc>
           <w:tcPr>
-            <w:tcW w:w="3091" w:type="dxa"/>
+            <w:tcW w:w="3108" w:type="dxa"/>
             <w:shd w:val="clear" w:color="auto" w:fill="D9D9D9" w:themeFill="background1" w:themeFillShade="D9"/>
             <w:vAlign w:val="center"/>
           </w:tcPr>
@@ -32430,7 +32411,7 @@
         </w:tc>
         <w:tc>
           <w:tcPr>
-            <w:tcW w:w="3373" w:type="dxa"/>
+            <w:tcW w:w="3391" w:type="dxa"/>
             <w:shd w:val="clear" w:color="auto" w:fill="D9D9D9" w:themeFill="background1" w:themeFillShade="D9"/>
             <w:vAlign w:val="center"/>
           </w:tcPr>
@@ -32452,7 +32433,7 @@
         </w:tc>
         <w:tc>
           <w:tcPr>
-            <w:tcW w:w="3141" w:type="dxa"/>
+            <w:tcW w:w="3158" w:type="dxa"/>
             <w:shd w:val="clear" w:color="auto" w:fill="D9D9D9" w:themeFill="background1" w:themeFillShade="D9"/>
             <w:vAlign w:val="center"/>
           </w:tcPr>
@@ -32475,11 +32456,12 @@
       </w:tr>
       <w:tr>
         <w:trPr>
+          <w:trHeight w:val="357"/>
           <w:jc w:val="center"/>
         </w:trPr>
         <w:tc>
           <w:tcPr>
-            <w:tcW w:w="3091" w:type="dxa"/>
+            <w:tcW w:w="3108" w:type="dxa"/>
             <w:vAlign w:val="center"/>
           </w:tcPr>
           <w:p>
@@ -32523,7 +32505,7 @@
         </w:tc>
         <w:tc>
           <w:tcPr>
-            <w:tcW w:w="3373" w:type="dxa"/>
+            <w:tcW w:w="3391" w:type="dxa"/>
             <w:vAlign w:val="center"/>
           </w:tcPr>
           <w:p>
@@ -32567,7 +32549,7 @@
         </w:tc>
         <w:tc>
           <w:tcPr>
-            <w:tcW w:w="3141" w:type="dxa"/>
+            <w:tcW w:w="3158" w:type="dxa"/>
             <w:vAlign w:val="center"/>
           </w:tcPr>
           <w:p>
@@ -32612,11 +32594,12 @@
       </w:tr>
       <w:tr>
         <w:trPr>
+          <w:trHeight w:val="372"/>
           <w:jc w:val="center"/>
         </w:trPr>
         <w:tc>
           <w:tcPr>
-            <w:tcW w:w="3091" w:type="dxa"/>
+            <w:tcW w:w="3108" w:type="dxa"/>
             <w:vAlign w:val="center"/>
           </w:tcPr>
           <w:p>
@@ -32660,7 +32643,7 @@
         </w:tc>
         <w:tc>
           <w:tcPr>
-            <w:tcW w:w="3373" w:type="dxa"/>
+            <w:tcW w:w="3391" w:type="dxa"/>
             <w:vAlign w:val="center"/>
           </w:tcPr>
           <w:p>
@@ -32708,7 +32691,7 @@
         </w:tc>
         <w:tc>
           <w:tcPr>
-            <w:tcW w:w="3141" w:type="dxa"/>
+            <w:tcW w:w="3158" w:type="dxa"/>
             <w:vAlign w:val="center"/>
           </w:tcPr>
           <w:p>
@@ -33592,7 +33575,6 @@
         <w:pStyle w:val="Heading3"/>
       </w:pPr>
       <w:r>
-        <w:lastRenderedPageBreak/>
         <w:t>Изход</w:t>
       </w:r>
     </w:p>
@@ -33865,6 +33847,7 @@
         <w:pStyle w:val="Heading3"/>
       </w:pPr>
       <w:r>
+        <w:lastRenderedPageBreak/>
         <w:t>Пример</w:t>
       </w:r>
       <w:r>
@@ -35837,7 +35820,6 @@
         <w:pStyle w:val="Heading3"/>
       </w:pPr>
       <w:r>
-        <w:lastRenderedPageBreak/>
         <w:t>Пример</w:t>
       </w:r>
       <w:r>
@@ -36150,6 +36132,7 @@
                 <w:sz w:val="20"/>
                 <w:szCs w:val="20"/>
               </w:rPr>
+              <w:lastRenderedPageBreak/>
               <w:t>50</w:t>
             </w:r>
           </w:p>
@@ -36175,6 +36158,7 @@
                 <w:sz w:val="20"/>
                 <w:szCs w:val="20"/>
               </w:rPr>
+              <w:lastRenderedPageBreak/>
               <w:t>Late</w:t>
             </w:r>
           </w:p>
@@ -36301,6 +36285,7 @@
                 <w:sz w:val="20"/>
                 <w:szCs w:val="20"/>
               </w:rPr>
+              <w:lastRenderedPageBreak/>
               <w:t>30</w:t>
             </w:r>
           </w:p>
@@ -36326,6 +36311,7 @@
                 <w:sz w:val="20"/>
                 <w:szCs w:val="20"/>
               </w:rPr>
+              <w:lastRenderedPageBreak/>
               <w:t>Late</w:t>
             </w:r>
           </w:p>
@@ -36452,6 +36438,7 @@
                 <w:sz w:val="20"/>
                 <w:szCs w:val="20"/>
               </w:rPr>
+              <w:lastRenderedPageBreak/>
               <w:t>00</w:t>
             </w:r>
           </w:p>
@@ -36477,6 +36464,7 @@
                 <w:sz w:val="20"/>
                 <w:szCs w:val="20"/>
               </w:rPr>
+              <w:lastRenderedPageBreak/>
               <w:t>On time</w:t>
             </w:r>
           </w:p>
@@ -39096,7 +39084,6 @@
                 <w:b/>
                 <w:lang w:val="bg-BG"/>
               </w:rPr>
-              <w:lastRenderedPageBreak/>
               <w:t>Вход</w:t>
             </w:r>
           </w:p>

</xml_diff>